<commit_message>
start preparing defense, edit thesis
</commit_message>
<xml_diff>
--- a/doc/学位论文修改说明.docx
+++ b/doc/学位论文修改说明.docx
@@ -245,10 +245,17 @@
             </w:pPr>
             <w:r>
               <w:rPr>
-                <w:rFonts w:hint="eastAsia"/>
-                <w:szCs w:val="21"/>
-              </w:rPr>
-              <w:t>□学历硕士</w:t>
+                <w:rFonts w:ascii="Wingdings 2" w:hAnsi="Wingdings 2"/>
+                <w:szCs w:val="21"/>
+              </w:rPr>
+              <w:t>R</w:t>
+            </w:r>
+            <w:r>
+              <w:rPr>
+                <w:rFonts w:hint="eastAsia"/>
+                <w:szCs w:val="21"/>
+              </w:rPr>
+              <w:t>学历硕士</w:t>
             </w:r>
           </w:p>
           <w:p>
@@ -698,216 +705,336 @@
           <w:p>
             <w:pPr>
               <w:rPr>
-                <w:b/>
-                <w:sz w:val="24"/>
-              </w:rPr>
-            </w:pPr>
+                <w:rFonts w:hint="eastAsia"/>
+                <w:b/>
+                <w:sz w:val="24"/>
+              </w:rPr>
+            </w:pPr>
+          </w:p>
+          <w:p>
+            <w:pPr>
+              <w:spacing w:line="360" w:lineRule="auto"/>
+              <w:rPr>
+                <w:bCs/>
+                <w:sz w:val="24"/>
+              </w:rPr>
+            </w:pPr>
+            <w:r>
+              <w:rPr>
+                <w:rFonts w:hint="eastAsia"/>
+                <w:bCs/>
+                <w:sz w:val="24"/>
+              </w:rPr>
+              <w:t>根据两位评审专家的意见作出的修改：</w:t>
+            </w:r>
+          </w:p>
+          <w:p>
+            <w:pPr>
+              <w:spacing w:line="360" w:lineRule="auto"/>
+              <w:rPr>
+                <w:bCs/>
+                <w:sz w:val="24"/>
+              </w:rPr>
+            </w:pPr>
+            <w:r>
+              <w:rPr>
+                <w:rFonts w:hint="eastAsia"/>
+                <w:bCs/>
+                <w:sz w:val="24"/>
+              </w:rPr>
+              <w:t>1</w:t>
+            </w:r>
+            <w:r>
+              <w:rPr>
+                <w:bCs/>
+                <w:sz w:val="24"/>
+              </w:rPr>
+              <w:t xml:space="preserve">. </w:t>
+            </w:r>
+            <w:r>
+              <w:rPr>
+                <w:rFonts w:hint="eastAsia"/>
+                <w:bCs/>
+                <w:sz w:val="24"/>
+              </w:rPr>
+              <w:t>论文格式上，整篇文章中对所有引用到参考文献的地方作了增加交叉引用标注的补充修改。</w:t>
+            </w:r>
+          </w:p>
+          <w:p>
+            <w:pPr>
+              <w:spacing w:line="360" w:lineRule="auto"/>
+              <w:rPr>
+                <w:rFonts w:hint="eastAsia"/>
+                <w:bCs/>
+                <w:sz w:val="24"/>
+              </w:rPr>
+            </w:pPr>
+            <w:r>
+              <w:rPr>
+                <w:rFonts w:hint="eastAsia"/>
+                <w:bCs/>
+                <w:sz w:val="24"/>
+              </w:rPr>
+              <w:t>2</w:t>
+            </w:r>
+            <w:r>
+              <w:rPr>
+                <w:bCs/>
+                <w:sz w:val="24"/>
+              </w:rPr>
+              <w:t xml:space="preserve">. </w:t>
+            </w:r>
+            <w:r>
+              <w:rPr>
+                <w:rFonts w:hint="eastAsia"/>
+                <w:bCs/>
+                <w:sz w:val="24"/>
+              </w:rPr>
+              <w:t>在第</w:t>
+            </w:r>
+            <w:r>
+              <w:rPr>
+                <w:rFonts w:hint="eastAsia"/>
+                <w:bCs/>
+                <w:sz w:val="24"/>
+              </w:rPr>
+              <w:t>1</w:t>
+            </w:r>
+            <w:r>
+              <w:rPr>
+                <w:bCs/>
+                <w:sz w:val="24"/>
+              </w:rPr>
+              <w:t>.2</w:t>
+            </w:r>
+            <w:r>
+              <w:rPr>
+                <w:rFonts w:hint="eastAsia"/>
+                <w:bCs/>
+                <w:sz w:val="24"/>
+              </w:rPr>
+              <w:t>节中，增加了更多的文献调研结果，丰富了国内外的研究现状，文献引用更为充实。</w:t>
+            </w:r>
             <w:bookmarkStart w:id="0" w:name="_GoBack"/>
             <w:bookmarkEnd w:id="0"/>
           </w:p>
           <w:p>
             <w:pPr>
-              <w:rPr>
-                <w:b/>
-                <w:sz w:val="24"/>
-              </w:rPr>
-            </w:pPr>
-          </w:p>
-          <w:p>
-            <w:pPr>
-              <w:rPr>
-                <w:b/>
-                <w:sz w:val="24"/>
-              </w:rPr>
-            </w:pPr>
-          </w:p>
-          <w:p>
-            <w:pPr>
-              <w:rPr>
-                <w:b/>
-                <w:sz w:val="24"/>
-              </w:rPr>
-            </w:pPr>
-          </w:p>
-          <w:p>
-            <w:pPr>
-              <w:rPr>
-                <w:b/>
-                <w:sz w:val="24"/>
-              </w:rPr>
-            </w:pPr>
-          </w:p>
-          <w:p>
-            <w:pPr>
-              <w:rPr>
-                <w:b/>
-                <w:sz w:val="24"/>
-              </w:rPr>
-            </w:pPr>
-          </w:p>
-          <w:p>
-            <w:pPr>
-              <w:rPr>
-                <w:b/>
-                <w:sz w:val="24"/>
-              </w:rPr>
-            </w:pPr>
-          </w:p>
-          <w:p>
-            <w:pPr>
-              <w:rPr>
-                <w:b/>
-                <w:sz w:val="24"/>
-              </w:rPr>
-            </w:pPr>
-          </w:p>
-          <w:p>
-            <w:pPr>
-              <w:rPr>
-                <w:b/>
-                <w:sz w:val="24"/>
-              </w:rPr>
-            </w:pPr>
-          </w:p>
-          <w:p>
-            <w:pPr>
-              <w:rPr>
-                <w:b/>
-                <w:sz w:val="24"/>
-              </w:rPr>
-            </w:pPr>
-          </w:p>
-          <w:p>
-            <w:pPr>
-              <w:rPr>
-                <w:b/>
-                <w:sz w:val="24"/>
-              </w:rPr>
-            </w:pPr>
-          </w:p>
-          <w:p>
-            <w:pPr>
-              <w:rPr>
-                <w:b/>
-                <w:sz w:val="24"/>
-              </w:rPr>
-            </w:pPr>
-          </w:p>
-          <w:p>
-            <w:pPr>
-              <w:rPr>
-                <w:b/>
-                <w:sz w:val="24"/>
-              </w:rPr>
-            </w:pPr>
-          </w:p>
-          <w:p>
-            <w:pPr>
-              <w:rPr>
-                <w:b/>
-                <w:sz w:val="24"/>
-              </w:rPr>
-            </w:pPr>
-          </w:p>
-          <w:p>
-            <w:pPr>
-              <w:rPr>
-                <w:b/>
-                <w:sz w:val="24"/>
-              </w:rPr>
-            </w:pPr>
-          </w:p>
-          <w:p>
-            <w:pPr>
-              <w:rPr>
-                <w:b/>
-                <w:sz w:val="24"/>
-              </w:rPr>
-            </w:pPr>
-          </w:p>
-          <w:p>
-            <w:pPr>
-              <w:rPr>
-                <w:b/>
-                <w:sz w:val="24"/>
-              </w:rPr>
-            </w:pPr>
-          </w:p>
-          <w:p>
-            <w:pPr>
-              <w:rPr>
-                <w:b/>
-                <w:sz w:val="24"/>
-              </w:rPr>
-            </w:pPr>
-          </w:p>
-          <w:p>
-            <w:pPr>
-              <w:rPr>
-                <w:b/>
-                <w:sz w:val="24"/>
-              </w:rPr>
-            </w:pPr>
-          </w:p>
-          <w:p>
-            <w:pPr>
-              <w:rPr>
-                <w:b/>
-                <w:sz w:val="24"/>
-              </w:rPr>
-            </w:pPr>
-          </w:p>
-          <w:p>
-            <w:pPr>
-              <w:rPr>
-                <w:b/>
-                <w:sz w:val="24"/>
-              </w:rPr>
-            </w:pPr>
-          </w:p>
-          <w:p>
-            <w:pPr>
-              <w:rPr>
-                <w:b/>
-                <w:sz w:val="24"/>
-              </w:rPr>
-            </w:pPr>
-          </w:p>
-          <w:p>
-            <w:pPr>
-              <w:rPr>
-                <w:b/>
-                <w:sz w:val="24"/>
-              </w:rPr>
-            </w:pPr>
-          </w:p>
-          <w:p>
-            <w:pPr>
-              <w:rPr>
-                <w:b/>
-                <w:sz w:val="24"/>
-              </w:rPr>
-            </w:pPr>
-          </w:p>
-          <w:p>
-            <w:pPr>
-              <w:rPr>
-                <w:b/>
-                <w:sz w:val="24"/>
-              </w:rPr>
-            </w:pPr>
-          </w:p>
-          <w:p>
-            <w:pPr>
-              <w:rPr>
-                <w:b/>
-                <w:sz w:val="24"/>
-              </w:rPr>
-            </w:pPr>
-          </w:p>
-          <w:p>
-            <w:pPr>
-              <w:rPr>
+              <w:spacing w:line="360" w:lineRule="auto"/>
+              <w:rPr>
+                <w:rFonts w:hint="eastAsia"/>
+                <w:bCs/>
+                <w:sz w:val="24"/>
+              </w:rPr>
+            </w:pPr>
+            <w:r>
+              <w:rPr>
+                <w:rFonts w:hint="eastAsia"/>
+                <w:bCs/>
+                <w:sz w:val="24"/>
+              </w:rPr>
+              <w:t>3</w:t>
+            </w:r>
+            <w:r>
+              <w:rPr>
+                <w:bCs/>
+                <w:sz w:val="24"/>
+              </w:rPr>
+              <w:t xml:space="preserve">. </w:t>
+            </w:r>
+            <w:r>
+              <w:rPr>
+                <w:rFonts w:hint="eastAsia"/>
+                <w:bCs/>
+                <w:sz w:val="24"/>
+              </w:rPr>
+              <w:t>第三章中的部分图进行了重新绘制，增大了图的坐标字体</w:t>
+            </w:r>
+            <w:r>
+              <w:rPr>
+                <w:rFonts w:hint="eastAsia"/>
+                <w:bCs/>
+                <w:sz w:val="24"/>
+              </w:rPr>
+              <w:t>与图中的曲线，使得图片具有更好的阅读性。</w:t>
+            </w:r>
+          </w:p>
+          <w:p>
+            <w:pPr>
+              <w:spacing w:line="360" w:lineRule="auto"/>
+              <w:rPr>
+                <w:bCs/>
+                <w:sz w:val="24"/>
+              </w:rPr>
+            </w:pPr>
+            <w:r>
+              <w:rPr>
+                <w:bCs/>
+                <w:sz w:val="24"/>
+              </w:rPr>
+              <w:t xml:space="preserve">4. </w:t>
+            </w:r>
+            <w:r>
+              <w:rPr>
+                <w:rFonts w:hint="eastAsia"/>
+                <w:bCs/>
+                <w:sz w:val="24"/>
+              </w:rPr>
+              <w:t>第二章和第三章的内容中，为了区分</w:t>
+            </w:r>
+            <w:r>
+              <w:rPr>
+                <w:rFonts w:hint="eastAsia"/>
+                <w:bCs/>
+                <w:sz w:val="24"/>
+              </w:rPr>
+              <w:t>哪些是自己的创新工作，哪些是文献或专业教材中已有的工作，修改了论述的措辞，对于自己的工作更多的使用研究或探究的字眼，而文献的工作则补充了文献标注与作者年份等信息。</w:t>
+            </w:r>
+          </w:p>
+          <w:p>
+            <w:pPr>
+              <w:spacing w:line="360" w:lineRule="auto"/>
+              <w:rPr>
+                <w:bCs/>
+                <w:sz w:val="24"/>
+              </w:rPr>
+            </w:pPr>
+            <w:r>
+              <w:rPr>
+                <w:rFonts w:hint="eastAsia"/>
+                <w:bCs/>
+                <w:sz w:val="24"/>
+              </w:rPr>
+              <w:t>5</w:t>
+            </w:r>
+            <w:r>
+              <w:rPr>
+                <w:bCs/>
+                <w:sz w:val="24"/>
+              </w:rPr>
+              <w:t xml:space="preserve">. </w:t>
+            </w:r>
+            <w:r>
+              <w:rPr>
+                <w:rFonts w:hint="eastAsia"/>
+                <w:bCs/>
+                <w:sz w:val="24"/>
+              </w:rPr>
+              <w:t>文章中对于前人的工作均标出了文献出处。</w:t>
+            </w:r>
+          </w:p>
+          <w:p>
+            <w:pPr>
+              <w:spacing w:line="360" w:lineRule="auto"/>
+              <w:rPr>
+                <w:rFonts w:hint="eastAsia"/>
+                <w:bCs/>
+                <w:sz w:val="24"/>
+              </w:rPr>
+            </w:pPr>
+            <w:r>
+              <w:rPr>
+                <w:rFonts w:hint="eastAsia"/>
+                <w:bCs/>
+                <w:sz w:val="24"/>
+              </w:rPr>
+              <w:t>6</w:t>
+            </w:r>
+            <w:r>
+              <w:rPr>
+                <w:bCs/>
+                <w:sz w:val="24"/>
+              </w:rPr>
+              <w:t xml:space="preserve">. </w:t>
+            </w:r>
+            <w:r>
+              <w:rPr>
+                <w:rFonts w:hint="eastAsia"/>
+                <w:bCs/>
+                <w:sz w:val="24"/>
+              </w:rPr>
+              <w:t>第三章中混沌系统</w:t>
+            </w:r>
+            <w:r>
+              <w:rPr>
+                <w:rFonts w:hint="eastAsia"/>
+                <w:bCs/>
+                <w:sz w:val="24"/>
+              </w:rPr>
+              <w:t>Koopman</w:t>
+            </w:r>
+            <w:r>
+              <w:rPr>
+                <w:rFonts w:hint="eastAsia"/>
+                <w:bCs/>
+                <w:sz w:val="24"/>
+              </w:rPr>
+              <w:t>算符分析中，增加了部分对本征函数的分析与讨论，使论文论述逻辑更为严谨</w:t>
+            </w:r>
+            <w:r>
+              <w:rPr>
+                <w:rFonts w:hint="eastAsia"/>
+                <w:bCs/>
+                <w:sz w:val="24"/>
+              </w:rPr>
+              <w:t>。</w:t>
+            </w:r>
+          </w:p>
+          <w:p>
+            <w:pPr>
+              <w:rPr>
+                <w:rFonts w:hint="eastAsia"/>
+                <w:b/>
+                <w:sz w:val="24"/>
+              </w:rPr>
+            </w:pPr>
+          </w:p>
+          <w:p>
+            <w:pPr>
+              <w:rPr>
+                <w:b/>
+                <w:sz w:val="24"/>
+              </w:rPr>
+            </w:pPr>
+          </w:p>
+          <w:p>
+            <w:pPr>
+              <w:rPr>
+                <w:b/>
+                <w:sz w:val="24"/>
+              </w:rPr>
+            </w:pPr>
+          </w:p>
+          <w:p>
+            <w:pPr>
+              <w:rPr>
+                <w:rFonts w:hint="eastAsia"/>
+                <w:b/>
+                <w:sz w:val="24"/>
+              </w:rPr>
+            </w:pPr>
+          </w:p>
+          <w:p>
+            <w:pPr>
+              <w:rPr>
+                <w:b/>
+                <w:sz w:val="24"/>
+              </w:rPr>
+            </w:pPr>
+          </w:p>
+          <w:p>
+            <w:pPr>
+              <w:rPr>
+                <w:rFonts w:hint="eastAsia"/>
+                <w:b/>
+                <w:sz w:val="24"/>
+              </w:rPr>
+            </w:pPr>
+          </w:p>
+          <w:p>
+            <w:pPr>
+              <w:rPr>
+                <w:rFonts w:hint="eastAsia"/>
                 <w:b/>
                 <w:sz w:val="24"/>
               </w:rPr>
@@ -1223,7 +1350,13 @@
         </w:tc>
       </w:tr>
     </w:tbl>
-    <w:p/>
+    <w:p>
+      <w:pPr>
+        <w:rPr>
+          <w:rFonts w:hint="eastAsia"/>
+        </w:rPr>
+      </w:pPr>
+    </w:p>
     <w:sectPr>
       <w:pgSz w:w="11906" w:h="16838"/>
       <w:pgMar w:top="1021" w:right="1418" w:bottom="1021" w:left="1588" w:header="851" w:footer="992" w:gutter="0"/>
@@ -1270,6 +1403,103 @@
     </w:p>
   </w:footnote>
 </w:footnotes>
+</file>
+
+<file path=word/numbering.xml><?xml version="1.0" encoding="utf-8"?>
+<w:numbering xmlns:wpc="http://schemas.microsoft.com/office/word/2010/wordprocessingCanvas" xmlns:cx="http://schemas.microsoft.com/office/drawing/2014/chartex" xmlns:cx1="http://schemas.microsoft.com/office/drawing/2015/9/8/chartex" xmlns:cx2="http://schemas.microsoft.com/office/drawing/2015/10/21/chartex" xmlns:cx3="http://schemas.microsoft.com/office/drawing/2016/5/9/chartex" xmlns:cx4="http://schemas.microsoft.com/office/drawing/2016/5/10/chartex" xmlns:cx5="http://schemas.microsoft.com/office/drawing/2016/5/11/chartex" xmlns:cx6="http://schemas.microsoft.com/office/drawing/2016/5/12/chartex" xmlns:cx7="http://schemas.microsoft.com/office/drawing/2016/5/13/chartex" xmlns:cx8="http://schemas.microsoft.com/office/drawing/2016/5/14/chartex" xmlns:mc="http://schemas.openxmlformats.org/markup-compatibility/2006" xmlns:aink="http://schemas.microsoft.com/office/drawing/2016/ink" xmlns:am3d="http://schemas.microsoft.com/office/drawing/2017/model3d" xmlns:o="urn:schemas-microsoft-com:office:office" xmlns:r="http://schemas.openxmlformats.org/officeDocument/2006/relationships" xmlns:m="http://schemas.openxmlformats.org/officeDocument/2006/math" xmlns:v="urn:schemas-microsoft-com:vml" xmlns:wp14="http://schemas.microsoft.com/office/word/2010/wordprocessingDrawing" xmlns:wp="http://schemas.openxmlformats.org/drawingml/2006/wordprocessingDrawing" xmlns:w10="urn:schemas-microsoft-com:office:word" xmlns:w="http://schemas.openxmlformats.org/wordprocessingml/2006/main" xmlns:w14="http://schemas.microsoft.com/office/word/2010/wordml" xmlns:w15="http://schemas.microsoft.com/office/word/2012/wordml" xmlns:w16cid="http://schemas.microsoft.com/office/word/2016/wordml/cid" xmlns:w16se="http://schemas.microsoft.com/office/word/2015/wordml/symex" xmlns:wpg="http://schemas.microsoft.com/office/word/2010/wordprocessingGroup" xmlns:wpi="http://schemas.microsoft.com/office/word/2010/wordprocessingInk" xmlns:wne="http://schemas.microsoft.com/office/word/2006/wordml" xmlns:wps="http://schemas.microsoft.com/office/word/2010/wordprocessingShape" mc:Ignorable="w14 w15 w16se w16cid wp14">
+  <w:abstractNum w:abstractNumId="0" w15:restartNumberingAfterBreak="0">
+    <w:nsid w:val="18F75ECB"/>
+    <w:multiLevelType w:val="hybridMultilevel"/>
+    <w:tmpl w:val="5D7CE60E"/>
+    <w:lvl w:ilvl="0" w:tplc="BE3C85B2">
+      <w:start w:val="1"/>
+      <w:numFmt w:val="decimal"/>
+      <w:lvlText w:val="%1."/>
+      <w:lvlJc w:val="left"/>
+      <w:pPr>
+        <w:ind w:left="360" w:hanging="360"/>
+      </w:pPr>
+      <w:rPr>
+        <w:rFonts w:hint="default"/>
+      </w:rPr>
+    </w:lvl>
+    <w:lvl w:ilvl="1" w:tplc="04090019" w:tentative="1">
+      <w:start w:val="1"/>
+      <w:numFmt w:val="lowerLetter"/>
+      <w:lvlText w:val="%2)"/>
+      <w:lvlJc w:val="left"/>
+      <w:pPr>
+        <w:ind w:left="840" w:hanging="420"/>
+      </w:pPr>
+    </w:lvl>
+    <w:lvl w:ilvl="2" w:tplc="0409001B" w:tentative="1">
+      <w:start w:val="1"/>
+      <w:numFmt w:val="lowerRoman"/>
+      <w:lvlText w:val="%3."/>
+      <w:lvlJc w:val="right"/>
+      <w:pPr>
+        <w:ind w:left="1260" w:hanging="420"/>
+      </w:pPr>
+    </w:lvl>
+    <w:lvl w:ilvl="3" w:tplc="0409000F" w:tentative="1">
+      <w:start w:val="1"/>
+      <w:numFmt w:val="decimal"/>
+      <w:lvlText w:val="%4."/>
+      <w:lvlJc w:val="left"/>
+      <w:pPr>
+        <w:ind w:left="1680" w:hanging="420"/>
+      </w:pPr>
+    </w:lvl>
+    <w:lvl w:ilvl="4" w:tplc="04090019" w:tentative="1">
+      <w:start w:val="1"/>
+      <w:numFmt w:val="lowerLetter"/>
+      <w:lvlText w:val="%5)"/>
+      <w:lvlJc w:val="left"/>
+      <w:pPr>
+        <w:ind w:left="2100" w:hanging="420"/>
+      </w:pPr>
+    </w:lvl>
+    <w:lvl w:ilvl="5" w:tplc="0409001B" w:tentative="1">
+      <w:start w:val="1"/>
+      <w:numFmt w:val="lowerRoman"/>
+      <w:lvlText w:val="%6."/>
+      <w:lvlJc w:val="right"/>
+      <w:pPr>
+        <w:ind w:left="2520" w:hanging="420"/>
+      </w:pPr>
+    </w:lvl>
+    <w:lvl w:ilvl="6" w:tplc="0409000F" w:tentative="1">
+      <w:start w:val="1"/>
+      <w:numFmt w:val="decimal"/>
+      <w:lvlText w:val="%7."/>
+      <w:lvlJc w:val="left"/>
+      <w:pPr>
+        <w:ind w:left="2940" w:hanging="420"/>
+      </w:pPr>
+    </w:lvl>
+    <w:lvl w:ilvl="7" w:tplc="04090019" w:tentative="1">
+      <w:start w:val="1"/>
+      <w:numFmt w:val="lowerLetter"/>
+      <w:lvlText w:val="%8)"/>
+      <w:lvlJc w:val="left"/>
+      <w:pPr>
+        <w:ind w:left="3360" w:hanging="420"/>
+      </w:pPr>
+    </w:lvl>
+    <w:lvl w:ilvl="8" w:tplc="0409001B" w:tentative="1">
+      <w:start w:val="1"/>
+      <w:numFmt w:val="lowerRoman"/>
+      <w:lvlText w:val="%9."/>
+      <w:lvlJc w:val="right"/>
+      <w:pPr>
+        <w:ind w:left="3780" w:hanging="420"/>
+      </w:pPr>
+    </w:lvl>
+  </w:abstractNum>
+  <w:num w:numId="1">
+    <w:abstractNumId w:val="0"/>
+  </w:num>
+</w:numbering>
 </file>
 
 <file path=word/styles.xml><?xml version="1.0" encoding="utf-8"?>
@@ -1427,6 +1657,10 @@
     <w:lsdException w:name="Table Professional" w:semiHidden="1" w:unhideWhenUsed="1"/>
     <w:lsdException w:name="Table Subtle 1" w:semiHidden="1" w:unhideWhenUsed="1"/>
     <w:lsdException w:name="Table Subtle 2" w:semiHidden="1" w:unhideWhenUsed="1"/>
+    <w:lsdException w:name="Table Web 1" w:semiHidden="1" w:unhideWhenUsed="1"/>
+    <w:lsdException w:name="Table Web 2" w:semiHidden="1" w:unhideWhenUsed="1"/>
+    <w:lsdException w:name="Table Web 3" w:semiHidden="1" w:unhideWhenUsed="1"/>
+    <w:lsdException w:name="Table Theme" w:semiHidden="1" w:unhideWhenUsed="1"/>
     <w:lsdException w:name="Placeholder Text" w:semiHidden="1" w:uiPriority="99"/>
     <w:lsdException w:name="No Spacing" w:uiPriority="1" w:qFormat="1"/>
     <w:lsdException w:name="Light Shading" w:uiPriority="60"/>
@@ -1666,6 +1900,7 @@
   <w:style w:type="character" w:default="1" w:styleId="a0">
     <w:name w:val="Default Paragraph Font"/>
     <w:uiPriority w:val="1"/>
+    <w:semiHidden/>
     <w:unhideWhenUsed/>
   </w:style>
   <w:style w:type="table" w:default="1" w:styleId="a1">
@@ -1749,6 +1984,16 @@
       <w:sz w:val="18"/>
       <w:szCs w:val="18"/>
     </w:rPr>
+  </w:style>
+  <w:style w:type="paragraph" w:styleId="a7">
+    <w:name w:val="List Paragraph"/>
+    <w:basedOn w:val="a"/>
+    <w:uiPriority w:val="34"/>
+    <w:qFormat/>
+    <w:rsid w:val="003E50EA"/>
+    <w:pPr>
+      <w:ind w:firstLineChars="200" w:firstLine="420"/>
+    </w:pPr>
   </w:style>
 </w:styles>
 </file>

</xml_diff>